<commit_message>
update: Requirements Group and S3
</commit_message>
<xml_diff>
--- a/reports/D02/Group/00 - Requirements - Group.docx
+++ b/reports/D02/Group/00 - Requirements - Group.docx
@@ -137,7 +137,6 @@
                 <w15:appearance w15:val="hidden"/>
                 <w:text/>
               </w:sdtPr>
-              <w:sdtEndPr/>
               <w:sdtContent>
                 <w:r>
                   <w:rPr>
@@ -234,13 +233,18 @@
                 <w15:appearance w15:val="hidden"/>
                 <w:text/>
               </w:sdtPr>
-              <w:sdtEndPr/>
               <w:sdtContent>
                 <w:r>
                   <w:rPr>
                     <w:rFonts w:asciiTheme="majorHAnsi" w:hAnsiTheme="majorHAnsi" w:cstheme="majorHAnsi"/>
                   </w:rPr>
-                  <w:t xml:space="preserve"> https://github.com/BVP2455/Acme-ANS-D01</w:t>
+                  <w:t xml:space="preserve"> https://github.com/BVP2455/Acme-ANS-D0</w:t>
+                </w:r>
+                <w:r>
+                  <w:rPr>
+                    <w:rFonts w:asciiTheme="majorHAnsi" w:hAnsiTheme="majorHAnsi" w:cstheme="majorHAnsi"/>
+                  </w:rPr>
+                  <w:t>2</w:t>
                 </w:r>
               </w:sdtContent>
             </w:sdt>
@@ -310,7 +314,6 @@
                 <w15:appearance w15:val="hidden"/>
                 <w:text/>
               </w:sdtPr>
-              <w:sdtEndPr/>
               <w:sdtContent>
                 <w:r>
                   <w:rPr>
@@ -365,7 +368,6 @@
                 <w15:appearance w15:val="hidden"/>
                 <w:text/>
               </w:sdtPr>
-              <w:sdtEndPr/>
               <w:sdtContent>
                 <w:r>
                   <w:rPr>
@@ -418,7 +420,6 @@
                 <w15:appearance w15:val="hidden"/>
                 <w:text/>
               </w:sdtPr>
-              <w:sdtEndPr/>
               <w:sdtContent>
                 <w:r>
                   <w:rPr>
@@ -471,7 +472,6 @@
                 <w15:appearance w15:val="hidden"/>
                 <w:text/>
               </w:sdtPr>
-              <w:sdtEndPr/>
               <w:sdtContent>
                 <w:r>
                   <w:rPr>
@@ -550,7 +550,6 @@
                 <w15:appearance w15:val="hidden"/>
                 <w:text/>
               </w:sdtPr>
-              <w:sdtEndPr/>
               <w:sdtContent>
                 <w:r>
                   <w:rPr>
@@ -607,7 +606,6 @@
                 <w15:appearance w15:val="hidden"/>
                 <w:text/>
               </w:sdtPr>
-              <w:sdtEndPr/>
               <w:sdtContent>
                 <w:r>
                   <w:rPr>
@@ -662,7 +660,6 @@
                 <w15:appearance w15:val="hidden"/>
                 <w:text/>
               </w:sdtPr>
-              <w:sdtEndPr/>
               <w:sdtContent>
                 <w:r>
                   <w:rPr>
@@ -716,7 +713,6 @@
                 <w15:appearance w15:val="hidden"/>
                 <w:text/>
               </w:sdtPr>
-              <w:sdtEndPr/>
               <w:sdtContent>
                 <w:r>
                   <w:rPr>
@@ -811,7 +807,6 @@
                 <w15:appearance w15:val="hidden"/>
                 <w:text/>
               </w:sdtPr>
-              <w:sdtEndPr/>
               <w:sdtContent>
                 <w:r>
                   <w:rPr>
@@ -868,7 +863,6 @@
                 <w15:appearance w15:val="hidden"/>
                 <w:text/>
               </w:sdtPr>
-              <w:sdtEndPr/>
               <w:sdtContent>
                 <w:r>
                   <w:rPr>
@@ -924,7 +918,6 @@
                 <w15:appearance w15:val="hidden"/>
                 <w:text/>
               </w:sdtPr>
-              <w:sdtEndPr/>
               <w:sdtContent>
                 <w:r>
                   <w:rPr>
@@ -977,7 +970,6 @@
                 </w:placeholder>
                 <w:text/>
               </w:sdtPr>
-              <w:sdtEndPr/>
               <w:sdtContent>
                 <w:r>
                   <w:rPr>
@@ -990,6 +982,12 @@
                     <w:rFonts w:asciiTheme="majorHAnsi" w:hAnsiTheme="majorHAnsi" w:cstheme="majorHAnsi"/>
                   </w:rPr>
                   <w:t xml:space="preserve"> Operator</w:t>
+                </w:r>
+                <w:r>
+                  <w:rPr>
+                    <w:rFonts w:asciiTheme="majorHAnsi" w:hAnsiTheme="majorHAnsi" w:cstheme="majorHAnsi"/>
+                  </w:rPr>
+                  <w:t>, Tester</w:t>
                 </w:r>
               </w:sdtContent>
             </w:sdt>
@@ -1055,7 +1053,6 @@
                 <w15:appearance w15:val="hidden"/>
                 <w:text/>
               </w:sdtPr>
-              <w:sdtEndPr/>
               <w:sdtContent>
                 <w:r>
                   <w:rPr>
@@ -1112,7 +1109,6 @@
                 <w15:appearance w15:val="hidden"/>
                 <w:text/>
               </w:sdtPr>
-              <w:sdtEndPr/>
               <w:sdtContent>
                 <w:r>
                   <w:rPr>
@@ -1167,7 +1163,6 @@
                 <w15:appearance w15:val="hidden"/>
                 <w:text/>
               </w:sdtPr>
-              <w:sdtEndPr/>
               <w:sdtContent>
                 <w:r>
                   <w:rPr>
@@ -1221,7 +1216,6 @@
                 <w15:appearance w15:val="hidden"/>
                 <w:text/>
               </w:sdtPr>
-              <w:sdtEndPr/>
               <w:sdtContent>
                 <w:r>
                   <w:rPr>
@@ -1305,7 +1299,6 @@
                 <w15:appearance w15:val="hidden"/>
                 <w:text/>
               </w:sdtPr>
-              <w:sdtEndPr/>
               <w:sdtContent>
                 <w:r>
                   <w:rPr>
@@ -1360,7 +1353,6 @@
                 <w15:appearance w15:val="hidden"/>
                 <w:text/>
               </w:sdtPr>
-              <w:sdtEndPr/>
               <w:sdtContent>
                 <w:r>
                   <w:rPr>
@@ -1413,7 +1405,6 @@
                 <w15:appearance w15:val="hidden"/>
                 <w:text/>
               </w:sdtPr>
-              <w:sdtEndPr/>
               <w:sdtContent>
                 <w:r>
                   <w:rPr>
@@ -1465,7 +1456,6 @@
                 </w:placeholder>
                 <w:text/>
               </w:sdtPr>
-              <w:sdtEndPr/>
               <w:sdtContent>
                 <w:r>
                   <w:rPr>
@@ -1551,7 +1541,6 @@
                 <w15:appearance w15:val="hidden"/>
                 <w:text/>
               </w:sdtPr>
-              <w:sdtEndPr/>
               <w:sdtContent>
                 <w:r>
                   <w:rPr>
@@ -1563,7 +1552,25 @@
                   <w:rPr>
                     <w:rFonts w:asciiTheme="majorHAnsi" w:hAnsiTheme="majorHAnsi" w:cstheme="majorHAnsi"/>
                   </w:rPr>
-                  <w:t>02/18</w:t>
+                  <w:t>0</w:t>
+                </w:r>
+                <w:r>
+                  <w:rPr>
+                    <w:rFonts w:asciiTheme="majorHAnsi" w:hAnsiTheme="majorHAnsi" w:cstheme="majorHAnsi"/>
+                  </w:rPr>
+                  <w:t>3</w:t>
+                </w:r>
+                <w:r>
+                  <w:rPr>
+                    <w:rFonts w:asciiTheme="majorHAnsi" w:hAnsiTheme="majorHAnsi" w:cstheme="majorHAnsi"/>
+                  </w:rPr>
+                  <w:t>/1</w:t>
+                </w:r>
+                <w:r>
+                  <w:rPr>
+                    <w:rFonts w:asciiTheme="majorHAnsi" w:hAnsiTheme="majorHAnsi" w:cstheme="majorHAnsi"/>
+                  </w:rPr>
+                  <w:t>3</w:t>
                 </w:r>
                 <w:r>
                   <w:rPr>
@@ -1789,7 +1796,6 @@
           <w15:appearance w15:val="hidden"/>
           <w:text/>
         </w:sdtPr>
-        <w:sdtEndPr/>
         <w:sdtContent>
           <w:r>
             <w:t xml:space="preserve"> </w:t>
@@ -1832,7 +1838,6 @@
           <w15:appearance w15:val="hidden"/>
           <w:text/>
         </w:sdtPr>
-        <w:sdtEndPr/>
         <w:sdtContent>
           <w:r>
             <w:t xml:space="preserve"> </w:t>
@@ -1909,7 +1914,6 @@
           <w15:appearance w15:val="hidden"/>
           <w:text/>
         </w:sdtPr>
-        <w:sdtEndPr/>
         <w:sdtContent>
           <w:r>
             <w:t xml:space="preserve"> </w:t>
@@ -2155,7 +2159,6 @@
           <w15:appearance w15:val="hidden"/>
           <w:text/>
         </w:sdtPr>
-        <w:sdtEndPr/>
         <w:sdtContent>
           <w:r>
             <w:t xml:space="preserve">    </w:t>
@@ -2328,7 +2331,6 @@
           <w15:appearance w15:val="hidden"/>
           <w:text/>
         </w:sdtPr>
-        <w:sdtEndPr/>
         <w:sdtContent>
           <w:r>
             <w:t xml:space="preserve">    </w:t>
@@ -2541,7 +2543,6 @@
           <w15:appearance w15:val="hidden"/>
           <w:text/>
         </w:sdtPr>
-        <w:sdtEndPr/>
         <w:sdtContent>
           <w:r>
             <w:t xml:space="preserve"> </w:t>
@@ -2738,7 +2739,6 @@
           <w15:appearance w15:val="hidden"/>
           <w:text/>
         </w:sdtPr>
-        <w:sdtEndPr/>
         <w:sdtContent>
           <w:r>
             <w:t xml:space="preserve">    </w:t>
@@ -2976,7 +2976,6 @@
           <w15:appearance w15:val="hidden"/>
           <w:text/>
         </w:sdtPr>
-        <w:sdtEndPr/>
         <w:sdtContent>
           <w:r>
             <w:t xml:space="preserve">    </w:t>
@@ -3105,7 +3104,6 @@
           <w15:appearance w15:val="hidden"/>
           <w:text/>
         </w:sdtPr>
-        <w:sdtEndPr/>
         <w:sdtContent>
           <w:r>
             <w:t xml:space="preserve">    </w:t>
@@ -3178,7 +3176,6 @@
           <w15:appearance w15:val="hidden"/>
           <w:text/>
         </w:sdtPr>
-        <w:sdtEndPr/>
         <w:sdtContent>
           <w:r>
             <w:t xml:space="preserve">    </w:t>
@@ -3339,7 +3336,6 @@
           <w15:appearance w15:val="hidden"/>
           <w:text/>
         </w:sdtPr>
-        <w:sdtEndPr/>
         <w:sdtContent>
           <w:r>
             <w:t xml:space="preserve">    </w:t>
@@ -3425,7 +3421,6 @@
           <w15:appearance w15:val="hidden"/>
           <w:text/>
         </w:sdtPr>
-        <w:sdtEndPr/>
         <w:sdtContent>
           <w:r>
             <w:t xml:space="preserve">    </w:t>
@@ -3511,7 +3506,6 @@
           <w15:appearance w15:val="hidden"/>
           <w:text/>
         </w:sdtPr>
-        <w:sdtEndPr/>
         <w:sdtContent>
           <w:r>
             <w:t xml:space="preserve">    </w:t>
@@ -3586,7 +3580,6 @@
           <w15:appearance w15:val="hidden"/>
           <w:text/>
         </w:sdtPr>
-        <w:sdtEndPr/>
         <w:sdtContent>
           <w:r>
             <w:t xml:space="preserve">    </w:t>
@@ -3682,7 +3675,6 @@
           <w15:appearance w15:val="hidden"/>
           <w:text/>
         </w:sdtPr>
-        <w:sdtEndPr/>
         <w:sdtContent>
           <w:r>
             <w:t xml:space="preserve">    </w:t>
@@ -3767,7 +3759,6 @@
           <w15:appearance w15:val="hidden"/>
           <w:text/>
         </w:sdtPr>
-        <w:sdtEndPr/>
         <w:sdtContent>
           <w:r>
             <w:t xml:space="preserve">    </w:t>
@@ -3863,7 +3854,6 @@
           <w15:appearance w15:val="hidden"/>
           <w:text/>
         </w:sdtPr>
-        <w:sdtEndPr/>
         <w:sdtContent>
           <w:r>
             <w:t xml:space="preserve">    </w:t>
@@ -3915,7 +3905,6 @@
           <w15:appearance w15:val="hidden"/>
           <w:text/>
         </w:sdtPr>
-        <w:sdtEndPr/>
         <w:sdtContent>
           <w:r>
             <w:t xml:space="preserve">    </w:t>
@@ -3950,7 +3939,6 @@
           <w15:appearance w15:val="hidden"/>
           <w:text/>
         </w:sdtPr>
-        <w:sdtEndPr/>
         <w:sdtContent>
           <w:r>
             <w:t xml:space="preserve">    </w:t>
@@ -4123,7 +4111,6 @@
           <w15:appearance w15:val="hidden"/>
           <w:text/>
         </w:sdtPr>
-        <w:sdtEndPr/>
         <w:sdtContent>
           <w:r>
             <w:t xml:space="preserve">    </w:t>
@@ -4197,7 +4184,6 @@
           <w15:appearance w15:val="hidden"/>
           <w:text/>
         </w:sdtPr>
-        <w:sdtEndPr/>
         <w:sdtContent>
           <w:r>
             <w:t xml:space="preserve">    </w:t>
@@ -4232,7 +4218,6 @@
           <w15:appearance w15:val="hidden"/>
           <w:text/>
         </w:sdtPr>
-        <w:sdtEndPr/>
         <w:sdtContent>
           <w:r>
             <w:t xml:space="preserve">    </w:t>
@@ -4282,7 +4267,6 @@
           <w15:appearance w15:val="hidden"/>
           <w:text/>
         </w:sdtPr>
-        <w:sdtEndPr/>
         <w:sdtContent>
           <w:r>
             <w:t xml:space="preserve">    </w:t>
@@ -4397,7 +4381,6 @@
           <w15:appearance w15:val="hidden"/>
           <w:text/>
         </w:sdtPr>
-        <w:sdtEndPr/>
         <w:sdtContent>
           <w:r>
             <w:t xml:space="preserve">    </w:t>
@@ -4534,7 +4517,6 @@
           <w15:appearance w15:val="hidden"/>
           <w:text/>
         </w:sdtPr>
-        <w:sdtEndPr/>
         <w:sdtContent>
           <w:r>
             <w:t xml:space="preserve">    </w:t>
@@ -4664,7 +4646,6 @@
           <w15:appearance w15:val="hidden"/>
           <w:text/>
         </w:sdtPr>
-        <w:sdtEndPr/>
         <w:sdtContent>
           <w:r>
             <w:t xml:space="preserve">    </w:t>
@@ -4819,7 +4800,6 @@
           <w15:appearance w15:val="hidden"/>
           <w:text/>
         </w:sdtPr>
-        <w:sdtEndPr/>
         <w:sdtContent>
           <w:r>
             <w:t xml:space="preserve">    </w:t>
@@ -4919,7 +4899,6 @@
           <w15:appearance w15:val="hidden"/>
           <w:text/>
         </w:sdtPr>
-        <w:sdtEndPr/>
         <w:sdtContent>
           <w:r>
             <w:t xml:space="preserve">    </w:t>
@@ -4996,7 +4975,6 @@
           <w15:appearance w15:val="hidden"/>
           <w:text/>
         </w:sdtPr>
-        <w:sdtEndPr/>
         <w:sdtContent>
           <w:r>
             <w:t xml:space="preserve">    </w:t>
@@ -5076,7 +5054,6 @@
           <w15:appearance w15:val="hidden"/>
           <w:text/>
         </w:sdtPr>
-        <w:sdtEndPr/>
         <w:sdtContent>
           <w:r>
             <w:t xml:space="preserve">    </w:t>
@@ -5148,7 +5125,6 @@
           <w15:appearance w15:val="hidden"/>
           <w:text/>
         </w:sdtPr>
-        <w:sdtEndPr/>
         <w:sdtContent>
           <w:r>
             <w:t xml:space="preserve">    </w:t>
@@ -5233,7 +5209,6 @@
           <w15:appearance w15:val="hidden"/>
           <w:text/>
         </w:sdtPr>
-        <w:sdtEndPr/>
         <w:sdtContent>
           <w:r>
             <w:t xml:space="preserve">    </w:t>
@@ -5328,7 +5303,6 @@
           <w15:appearance w15:val="hidden"/>
           <w:text/>
         </w:sdtPr>
-        <w:sdtEndPr/>
         <w:sdtContent>
           <w:r>
             <w:t xml:space="preserve">    </w:t>
@@ -5485,7 +5459,6 @@
           <w15:appearance w15:val="hidden"/>
           <w:text/>
         </w:sdtPr>
-        <w:sdtEndPr/>
         <w:sdtContent>
           <w:r>
             <w:t xml:space="preserve">    </w:t>
@@ -5534,7 +5507,6 @@
           <w15:appearance w15:val="hidden"/>
           <w:text/>
         </w:sdtPr>
-        <w:sdtEndPr/>
         <w:sdtContent>
           <w:r>
             <w:t xml:space="preserve">    </w:t>
@@ -5724,7 +5696,6 @@
           <w15:appearance w15:val="hidden"/>
           <w:text/>
         </w:sdtPr>
-        <w:sdtEndPr/>
         <w:sdtContent>
           <w:r>
             <w:t xml:space="preserve">    </w:t>
@@ -5759,7 +5730,6 @@
           <w15:appearance w15:val="hidden"/>
           <w:text/>
         </w:sdtPr>
-        <w:sdtEndPr/>
         <w:sdtContent>
           <w:r>
             <w:t xml:space="preserve">    </w:t>
@@ -5996,7 +5966,6 @@
           <w15:appearance w15:val="hidden"/>
           <w:text/>
         </w:sdtPr>
-        <w:sdtEndPr/>
         <w:sdtContent>
           <w:r>
             <w:t xml:space="preserve">    </w:t>
@@ -6086,7 +6055,6 @@
           <w15:appearance w15:val="hidden"/>
           <w:text/>
         </w:sdtPr>
-        <w:sdtEndPr/>
         <w:sdtContent>
           <w:r>
             <w:t xml:space="preserve">    </w:t>
@@ -6163,7 +6131,6 @@
           <w15:appearance w15:val="hidden"/>
           <w:text/>
         </w:sdtPr>
-        <w:sdtEndPr/>
         <w:sdtContent>
           <w:r>
             <w:t xml:space="preserve">    </w:t>
@@ -6198,7 +6165,6 @@
           <w15:appearance w15:val="hidden"/>
           <w:text/>
         </w:sdtPr>
-        <w:sdtEndPr/>
         <w:sdtContent>
           <w:r>
             <w:t xml:space="preserve">    </w:t>
@@ -6402,7 +6368,6 @@
           <w15:appearance w15:val="hidden"/>
           <w:text/>
         </w:sdtPr>
-        <w:sdtEndPr/>
         <w:sdtContent>
           <w:r>
             <w:t xml:space="preserve">    </w:t>
@@ -6481,7 +6446,6 @@
           <w15:appearance w15:val="hidden"/>
           <w:text/>
         </w:sdtPr>
-        <w:sdtEndPr/>
         <w:sdtContent>
           <w:r>
             <w:t xml:space="preserve">    </w:t>
@@ -6939,7 +6903,6 @@
           <w15:appearance w15:val="hidden"/>
           <w:text/>
         </w:sdtPr>
-        <w:sdtEndPr/>
         <w:sdtContent>
           <w:r>
             <w:t xml:space="preserve">    </w:t>
@@ -7014,7 +6977,6 @@
           <w15:appearance w15:val="hidden"/>
           <w:text/>
         </w:sdtPr>
-        <w:sdtEndPr/>
         <w:sdtContent>
           <w:r>
             <w:t xml:space="preserve">    </w:t>
@@ -7049,7 +7011,6 @@
           <w15:appearance w15:val="hidden"/>
           <w:text/>
         </w:sdtPr>
-        <w:sdtEndPr/>
         <w:sdtContent>
           <w:r>
             <w:t xml:space="preserve">    </w:t>
@@ -7224,7 +7185,6 @@
           <w15:appearance w15:val="hidden"/>
           <w:text/>
         </w:sdtPr>
-        <w:sdtEndPr/>
         <w:sdtContent>
           <w:r>
             <w:t xml:space="preserve">    </w:t>
@@ -7273,7 +7233,6 @@
           <w15:appearance w15:val="hidden"/>
           <w:text/>
         </w:sdtPr>
-        <w:sdtEndPr/>
         <w:sdtContent>
           <w:r>
             <w:t xml:space="preserve">    </w:t>
@@ -7308,7 +7267,6 @@
           <w15:appearance w15:val="hidden"/>
           <w:text/>
         </w:sdtPr>
-        <w:sdtEndPr/>
         <w:sdtContent>
           <w:r>
             <w:t xml:space="preserve">    </w:t>
@@ -11064,6 +11022,7 @@
     <w:rsid w:val="006B2BEC"/>
     <w:rsid w:val="006B591A"/>
     <w:rsid w:val="006F209A"/>
+    <w:rsid w:val="0070150A"/>
     <w:rsid w:val="00765401"/>
     <w:rsid w:val="00790E22"/>
     <w:rsid w:val="00802250"/>
@@ -11098,6 +11057,7 @@
     <w:rsid w:val="00E87F32"/>
     <w:rsid w:val="00E9745E"/>
     <w:rsid w:val="00EB4EB9"/>
+    <w:rsid w:val="00ED34C5"/>
     <w:rsid w:val="00F3606D"/>
     <w:rsid w:val="00F70A20"/>
     <w:rsid w:val="00F8539E"/>

</xml_diff>

<commit_message>
docs: actualizado el documento de grupo
</commit_message>
<xml_diff>
--- a/reports/D02/Group/00 - Requirements - Group.docx
+++ b/reports/D02/Group/00 - Requirements - Group.docx
@@ -137,7 +137,6 @@
                 <w15:appearance w15:val="hidden"/>
                 <w:text/>
               </w:sdtPr>
-              <w:sdtEndPr/>
               <w:sdtContent>
                 <w:r>
                   <w:rPr>
@@ -234,13 +233,18 @@
                 <w15:appearance w15:val="hidden"/>
                 <w:text/>
               </w:sdtPr>
-              <w:sdtEndPr/>
               <w:sdtContent>
                 <w:r>
                   <w:rPr>
                     <w:rFonts w:asciiTheme="majorHAnsi" w:hAnsiTheme="majorHAnsi" w:cstheme="majorHAnsi"/>
                   </w:rPr>
-                  <w:t xml:space="preserve"> https://github.com/BVP2455/Acme-ANS-D01</w:t>
+                  <w:t xml:space="preserve"> https://github.com/BVP2455/Acme-ANS-D0</w:t>
+                </w:r>
+                <w:r>
+                  <w:rPr>
+                    <w:rFonts w:asciiTheme="majorHAnsi" w:hAnsiTheme="majorHAnsi" w:cstheme="majorHAnsi"/>
+                  </w:rPr>
+                  <w:t>2</w:t>
                 </w:r>
               </w:sdtContent>
             </w:sdt>
@@ -310,7 +314,6 @@
                 <w15:appearance w15:val="hidden"/>
                 <w:text/>
               </w:sdtPr>
-              <w:sdtEndPr/>
               <w:sdtContent>
                 <w:r>
                   <w:rPr>
@@ -365,7 +368,6 @@
                 <w15:appearance w15:val="hidden"/>
                 <w:text/>
               </w:sdtPr>
-              <w:sdtEndPr/>
               <w:sdtContent>
                 <w:r>
                   <w:rPr>
@@ -418,7 +420,6 @@
                 <w15:appearance w15:val="hidden"/>
                 <w:text/>
               </w:sdtPr>
-              <w:sdtEndPr/>
               <w:sdtContent>
                 <w:r>
                   <w:rPr>
@@ -471,13 +472,18 @@
                 <w15:appearance w15:val="hidden"/>
                 <w:text/>
               </w:sdtPr>
-              <w:sdtEndPr/>
               <w:sdtContent>
                 <w:r>
                   <w:rPr>
                     <w:rFonts w:asciiTheme="majorHAnsi" w:hAnsiTheme="majorHAnsi" w:cstheme="majorHAnsi"/>
                   </w:rPr>
                   <w:t xml:space="preserve"> Developer</w:t>
+                </w:r>
+                <w:r>
+                  <w:rPr>
+                    <w:rFonts w:asciiTheme="majorHAnsi" w:hAnsiTheme="majorHAnsi" w:cstheme="majorHAnsi"/>
+                  </w:rPr>
+                  <w:t>, Tester</w:t>
                 </w:r>
               </w:sdtContent>
             </w:sdt>
@@ -550,7 +556,6 @@
                 <w15:appearance w15:val="hidden"/>
                 <w:text/>
               </w:sdtPr>
-              <w:sdtEndPr/>
               <w:sdtContent>
                 <w:r>
                   <w:rPr>
@@ -607,7 +612,6 @@
                 <w15:appearance w15:val="hidden"/>
                 <w:text/>
               </w:sdtPr>
-              <w:sdtEndPr/>
               <w:sdtContent>
                 <w:r>
                   <w:rPr>
@@ -662,7 +666,6 @@
                 <w15:appearance w15:val="hidden"/>
                 <w:text/>
               </w:sdtPr>
-              <w:sdtEndPr/>
               <w:sdtContent>
                 <w:r>
                   <w:rPr>
@@ -716,7 +719,6 @@
                 <w15:appearance w15:val="hidden"/>
                 <w:text/>
               </w:sdtPr>
-              <w:sdtEndPr/>
               <w:sdtContent>
                 <w:r>
                   <w:rPr>
@@ -741,6 +743,12 @@
                     <w:rFonts w:asciiTheme="majorHAnsi" w:hAnsiTheme="majorHAnsi" w:cstheme="majorHAnsi"/>
                   </w:rPr>
                   <w:t>t</w:t>
+                </w:r>
+                <w:r>
+                  <w:rPr>
+                    <w:rFonts w:asciiTheme="majorHAnsi" w:hAnsiTheme="majorHAnsi" w:cstheme="majorHAnsi"/>
+                  </w:rPr>
+                  <w:t>, Tester</w:t>
                 </w:r>
               </w:sdtContent>
             </w:sdt>
@@ -811,7 +819,6 @@
                 <w15:appearance w15:val="hidden"/>
                 <w:text/>
               </w:sdtPr>
-              <w:sdtEndPr/>
               <w:sdtContent>
                 <w:r>
                   <w:rPr>
@@ -868,7 +875,6 @@
                 <w15:appearance w15:val="hidden"/>
                 <w:text/>
               </w:sdtPr>
-              <w:sdtEndPr/>
               <w:sdtContent>
                 <w:r>
                   <w:rPr>
@@ -924,7 +930,6 @@
                 <w15:appearance w15:val="hidden"/>
                 <w:text/>
               </w:sdtPr>
-              <w:sdtEndPr/>
               <w:sdtContent>
                 <w:r>
                   <w:rPr>
@@ -977,7 +982,6 @@
                 </w:placeholder>
                 <w:text/>
               </w:sdtPr>
-              <w:sdtEndPr/>
               <w:sdtContent>
                 <w:r>
                   <w:rPr>
@@ -990,6 +994,12 @@
                     <w:rFonts w:asciiTheme="majorHAnsi" w:hAnsiTheme="majorHAnsi" w:cstheme="majorHAnsi"/>
                   </w:rPr>
                   <w:t xml:space="preserve"> Operator</w:t>
+                </w:r>
+                <w:r>
+                  <w:rPr>
+                    <w:rFonts w:asciiTheme="majorHAnsi" w:hAnsiTheme="majorHAnsi" w:cstheme="majorHAnsi"/>
+                  </w:rPr>
+                  <w:t>, Tester</w:t>
                 </w:r>
               </w:sdtContent>
             </w:sdt>
@@ -1055,7 +1065,6 @@
                 <w15:appearance w15:val="hidden"/>
                 <w:text/>
               </w:sdtPr>
-              <w:sdtEndPr/>
               <w:sdtContent>
                 <w:r>
                   <w:rPr>
@@ -1112,7 +1121,6 @@
                 <w15:appearance w15:val="hidden"/>
                 <w:text/>
               </w:sdtPr>
-              <w:sdtEndPr/>
               <w:sdtContent>
                 <w:r>
                   <w:rPr>
@@ -1167,7 +1175,6 @@
                 <w15:appearance w15:val="hidden"/>
                 <w:text/>
               </w:sdtPr>
-              <w:sdtEndPr/>
               <w:sdtContent>
                 <w:r>
                   <w:rPr>
@@ -1221,7 +1228,6 @@
                 <w15:appearance w15:val="hidden"/>
                 <w:text/>
               </w:sdtPr>
-              <w:sdtEndPr/>
               <w:sdtContent>
                 <w:r>
                   <w:rPr>
@@ -1240,6 +1246,12 @@
                     <w:rFonts w:asciiTheme="majorHAnsi" w:hAnsiTheme="majorHAnsi" w:cstheme="majorHAnsi"/>
                   </w:rPr>
                   <w:t>r</w:t>
+                </w:r>
+                <w:r>
+                  <w:rPr>
+                    <w:rFonts w:asciiTheme="majorHAnsi" w:hAnsiTheme="majorHAnsi" w:cstheme="majorHAnsi"/>
+                  </w:rPr>
+                  <w:t>,Tester</w:t>
                 </w:r>
               </w:sdtContent>
             </w:sdt>
@@ -1305,7 +1317,6 @@
                 <w15:appearance w15:val="hidden"/>
                 <w:text/>
               </w:sdtPr>
-              <w:sdtEndPr/>
               <w:sdtContent>
                 <w:r>
                   <w:rPr>
@@ -1360,7 +1371,6 @@
                 <w15:appearance w15:val="hidden"/>
                 <w:text/>
               </w:sdtPr>
-              <w:sdtEndPr/>
               <w:sdtContent>
                 <w:r>
                   <w:rPr>
@@ -1413,7 +1423,6 @@
                 <w15:appearance w15:val="hidden"/>
                 <w:text/>
               </w:sdtPr>
-              <w:sdtEndPr/>
               <w:sdtContent>
                 <w:r>
                   <w:rPr>
@@ -1465,7 +1474,6 @@
                 </w:placeholder>
                 <w:text/>
               </w:sdtPr>
-              <w:sdtEndPr/>
               <w:sdtContent>
                 <w:r>
                   <w:rPr>
@@ -1551,7 +1559,6 @@
                 <w15:appearance w15:val="hidden"/>
                 <w:text/>
               </w:sdtPr>
-              <w:sdtEndPr/>
               <w:sdtContent>
                 <w:r>
                   <w:rPr>
@@ -1789,7 +1796,6 @@
           <w15:appearance w15:val="hidden"/>
           <w:text/>
         </w:sdtPr>
-        <w:sdtEndPr/>
         <w:sdtContent>
           <w:r>
             <w:t xml:space="preserve"> </w:t>
@@ -1832,7 +1838,6 @@
           <w15:appearance w15:val="hidden"/>
           <w:text/>
         </w:sdtPr>
-        <w:sdtEndPr/>
         <w:sdtContent>
           <w:r>
             <w:t xml:space="preserve"> </w:t>
@@ -1909,7 +1914,6 @@
           <w15:appearance w15:val="hidden"/>
           <w:text/>
         </w:sdtPr>
-        <w:sdtEndPr/>
         <w:sdtContent>
           <w:r>
             <w:t xml:space="preserve"> </w:t>
@@ -2155,10 +2159,15 @@
           <w15:appearance w15:val="hidden"/>
           <w:text/>
         </w:sdtPr>
-        <w:sdtEndPr/>
         <w:sdtContent>
           <w:r>
-            <w:t xml:space="preserve">    </w:t>
+            <w:t xml:space="preserve">  </w:t>
+          </w:r>
+          <w:r>
+            <w:t>X</w:t>
+          </w:r>
+          <w:r>
+            <w:t xml:space="preserve">  </w:t>
           </w:r>
         </w:sdtContent>
       </w:sdt>
@@ -2328,10 +2337,15 @@
           <w15:appearance w15:val="hidden"/>
           <w:text/>
         </w:sdtPr>
-        <w:sdtEndPr/>
         <w:sdtContent>
           <w:r>
-            <w:t xml:space="preserve">    </w:t>
+            <w:t xml:space="preserve">  </w:t>
+          </w:r>
+          <w:r>
+            <w:t>X</w:t>
+          </w:r>
+          <w:r>
+            <w:t xml:space="preserve">  </w:t>
           </w:r>
         </w:sdtContent>
       </w:sdt>
@@ -2541,7 +2555,6 @@
           <w15:appearance w15:val="hidden"/>
           <w:text/>
         </w:sdtPr>
-        <w:sdtEndPr/>
         <w:sdtContent>
           <w:r>
             <w:t xml:space="preserve"> </w:t>
@@ -2738,10 +2751,15 @@
           <w15:appearance w15:val="hidden"/>
           <w:text/>
         </w:sdtPr>
-        <w:sdtEndPr/>
         <w:sdtContent>
           <w:r>
-            <w:t xml:space="preserve">    </w:t>
+            <w:t xml:space="preserve">  </w:t>
+          </w:r>
+          <w:r>
+            <w:t>X</w:t>
+          </w:r>
+          <w:r>
+            <w:t xml:space="preserve">  </w:t>
           </w:r>
         </w:sdtContent>
       </w:sdt>
@@ -2976,10 +2994,15 @@
           <w15:appearance w15:val="hidden"/>
           <w:text/>
         </w:sdtPr>
-        <w:sdtEndPr/>
         <w:sdtContent>
           <w:r>
-            <w:t xml:space="preserve">    </w:t>
+            <w:t xml:space="preserve">  </w:t>
+          </w:r>
+          <w:r>
+            <w:t>X</w:t>
+          </w:r>
+          <w:r>
+            <w:t xml:space="preserve">  </w:t>
           </w:r>
         </w:sdtContent>
       </w:sdt>
@@ -3105,10 +3128,15 @@
           <w15:appearance w15:val="hidden"/>
           <w:text/>
         </w:sdtPr>
-        <w:sdtEndPr/>
         <w:sdtContent>
           <w:r>
-            <w:t xml:space="preserve">    </w:t>
+            <w:t xml:space="preserve">  </w:t>
+          </w:r>
+          <w:r>
+            <w:t>X</w:t>
+          </w:r>
+          <w:r>
+            <w:t xml:space="preserve">  </w:t>
           </w:r>
         </w:sdtContent>
       </w:sdt>
@@ -3178,10 +3206,15 @@
           <w15:appearance w15:val="hidden"/>
           <w:text/>
         </w:sdtPr>
-        <w:sdtEndPr/>
         <w:sdtContent>
           <w:r>
-            <w:t xml:space="preserve">    </w:t>
+            <w:t xml:space="preserve">  </w:t>
+          </w:r>
+          <w:r>
+            <w:t>X</w:t>
+          </w:r>
+          <w:r>
+            <w:t xml:space="preserve">  </w:t>
           </w:r>
         </w:sdtContent>
       </w:sdt>
@@ -3339,7 +3372,6 @@
           <w15:appearance w15:val="hidden"/>
           <w:text/>
         </w:sdtPr>
-        <w:sdtEndPr/>
         <w:sdtContent>
           <w:r>
             <w:t xml:space="preserve">    </w:t>
@@ -3425,7 +3457,6 @@
           <w15:appearance w15:val="hidden"/>
           <w:text/>
         </w:sdtPr>
-        <w:sdtEndPr/>
         <w:sdtContent>
           <w:r>
             <w:t xml:space="preserve">    </w:t>
@@ -3511,7 +3542,6 @@
           <w15:appearance w15:val="hidden"/>
           <w:text/>
         </w:sdtPr>
-        <w:sdtEndPr/>
         <w:sdtContent>
           <w:r>
             <w:t xml:space="preserve">    </w:t>
@@ -3586,7 +3616,6 @@
           <w15:appearance w15:val="hidden"/>
           <w:text/>
         </w:sdtPr>
-        <w:sdtEndPr/>
         <w:sdtContent>
           <w:r>
             <w:t xml:space="preserve">    </w:t>
@@ -3682,7 +3711,6 @@
           <w15:appearance w15:val="hidden"/>
           <w:text/>
         </w:sdtPr>
-        <w:sdtEndPr/>
         <w:sdtContent>
           <w:r>
             <w:t xml:space="preserve">    </w:t>
@@ -3767,7 +3795,6 @@
           <w15:appearance w15:val="hidden"/>
           <w:text/>
         </w:sdtPr>
-        <w:sdtEndPr/>
         <w:sdtContent>
           <w:r>
             <w:t xml:space="preserve">    </w:t>
@@ -3863,7 +3890,6 @@
           <w15:appearance w15:val="hidden"/>
           <w:text/>
         </w:sdtPr>
-        <w:sdtEndPr/>
         <w:sdtContent>
           <w:r>
             <w:t xml:space="preserve">    </w:t>
@@ -3915,7 +3941,6 @@
           <w15:appearance w15:val="hidden"/>
           <w:text/>
         </w:sdtPr>
-        <w:sdtEndPr/>
         <w:sdtContent>
           <w:r>
             <w:t xml:space="preserve">    </w:t>
@@ -3950,7 +3975,6 @@
           <w15:appearance w15:val="hidden"/>
           <w:text/>
         </w:sdtPr>
-        <w:sdtEndPr/>
         <w:sdtContent>
           <w:r>
             <w:t xml:space="preserve">    </w:t>
@@ -4123,7 +4147,6 @@
           <w15:appearance w15:val="hidden"/>
           <w:text/>
         </w:sdtPr>
-        <w:sdtEndPr/>
         <w:sdtContent>
           <w:r>
             <w:t xml:space="preserve">    </w:t>
@@ -4197,7 +4220,6 @@
           <w15:appearance w15:val="hidden"/>
           <w:text/>
         </w:sdtPr>
-        <w:sdtEndPr/>
         <w:sdtContent>
           <w:r>
             <w:t xml:space="preserve">    </w:t>
@@ -4232,7 +4254,6 @@
           <w15:appearance w15:val="hidden"/>
           <w:text/>
         </w:sdtPr>
-        <w:sdtEndPr/>
         <w:sdtContent>
           <w:r>
             <w:t xml:space="preserve">    </w:t>
@@ -4282,7 +4303,6 @@
           <w15:appearance w15:val="hidden"/>
           <w:text/>
         </w:sdtPr>
-        <w:sdtEndPr/>
         <w:sdtContent>
           <w:r>
             <w:t xml:space="preserve">    </w:t>
@@ -4397,7 +4417,6 @@
           <w15:appearance w15:val="hidden"/>
           <w:text/>
         </w:sdtPr>
-        <w:sdtEndPr/>
         <w:sdtContent>
           <w:r>
             <w:t xml:space="preserve">    </w:t>
@@ -4534,7 +4553,6 @@
           <w15:appearance w15:val="hidden"/>
           <w:text/>
         </w:sdtPr>
-        <w:sdtEndPr/>
         <w:sdtContent>
           <w:r>
             <w:t xml:space="preserve">    </w:t>
@@ -4664,7 +4682,6 @@
           <w15:appearance w15:val="hidden"/>
           <w:text/>
         </w:sdtPr>
-        <w:sdtEndPr/>
         <w:sdtContent>
           <w:r>
             <w:t xml:space="preserve">    </w:t>
@@ -4819,7 +4836,6 @@
           <w15:appearance w15:val="hidden"/>
           <w:text/>
         </w:sdtPr>
-        <w:sdtEndPr/>
         <w:sdtContent>
           <w:r>
             <w:t xml:space="preserve">    </w:t>
@@ -4919,7 +4935,6 @@
           <w15:appearance w15:val="hidden"/>
           <w:text/>
         </w:sdtPr>
-        <w:sdtEndPr/>
         <w:sdtContent>
           <w:r>
             <w:t xml:space="preserve">    </w:t>
@@ -4996,7 +5011,6 @@
           <w15:appearance w15:val="hidden"/>
           <w:text/>
         </w:sdtPr>
-        <w:sdtEndPr/>
         <w:sdtContent>
           <w:r>
             <w:t xml:space="preserve">    </w:t>
@@ -5076,7 +5090,6 @@
           <w15:appearance w15:val="hidden"/>
           <w:text/>
         </w:sdtPr>
-        <w:sdtEndPr/>
         <w:sdtContent>
           <w:r>
             <w:t xml:space="preserve">    </w:t>
@@ -5148,7 +5161,6 @@
           <w15:appearance w15:val="hidden"/>
           <w:text/>
         </w:sdtPr>
-        <w:sdtEndPr/>
         <w:sdtContent>
           <w:r>
             <w:t xml:space="preserve">    </w:t>
@@ -5233,7 +5245,6 @@
           <w15:appearance w15:val="hidden"/>
           <w:text/>
         </w:sdtPr>
-        <w:sdtEndPr/>
         <w:sdtContent>
           <w:r>
             <w:t xml:space="preserve">    </w:t>
@@ -5328,7 +5339,6 @@
           <w15:appearance w15:val="hidden"/>
           <w:text/>
         </w:sdtPr>
-        <w:sdtEndPr/>
         <w:sdtContent>
           <w:r>
             <w:t xml:space="preserve">    </w:t>
@@ -5485,7 +5495,6 @@
           <w15:appearance w15:val="hidden"/>
           <w:text/>
         </w:sdtPr>
-        <w:sdtEndPr/>
         <w:sdtContent>
           <w:r>
             <w:t xml:space="preserve">    </w:t>
@@ -5534,7 +5543,6 @@
           <w15:appearance w15:val="hidden"/>
           <w:text/>
         </w:sdtPr>
-        <w:sdtEndPr/>
         <w:sdtContent>
           <w:r>
             <w:t xml:space="preserve">    </w:t>
@@ -5724,7 +5732,6 @@
           <w15:appearance w15:val="hidden"/>
           <w:text/>
         </w:sdtPr>
-        <w:sdtEndPr/>
         <w:sdtContent>
           <w:r>
             <w:t xml:space="preserve">    </w:t>
@@ -5759,7 +5766,6 @@
           <w15:appearance w15:val="hidden"/>
           <w:text/>
         </w:sdtPr>
-        <w:sdtEndPr/>
         <w:sdtContent>
           <w:r>
             <w:t xml:space="preserve">    </w:t>
@@ -5996,7 +6002,6 @@
           <w15:appearance w15:val="hidden"/>
           <w:text/>
         </w:sdtPr>
-        <w:sdtEndPr/>
         <w:sdtContent>
           <w:r>
             <w:t xml:space="preserve">    </w:t>
@@ -6086,7 +6091,6 @@
           <w15:appearance w15:val="hidden"/>
           <w:text/>
         </w:sdtPr>
-        <w:sdtEndPr/>
         <w:sdtContent>
           <w:r>
             <w:t xml:space="preserve">    </w:t>
@@ -6163,7 +6167,6 @@
           <w15:appearance w15:val="hidden"/>
           <w:text/>
         </w:sdtPr>
-        <w:sdtEndPr/>
         <w:sdtContent>
           <w:r>
             <w:t xml:space="preserve">    </w:t>
@@ -6198,7 +6201,6 @@
           <w15:appearance w15:val="hidden"/>
           <w:text/>
         </w:sdtPr>
-        <w:sdtEndPr/>
         <w:sdtContent>
           <w:r>
             <w:t xml:space="preserve">    </w:t>
@@ -6402,7 +6404,6 @@
           <w15:appearance w15:val="hidden"/>
           <w:text/>
         </w:sdtPr>
-        <w:sdtEndPr/>
         <w:sdtContent>
           <w:r>
             <w:t xml:space="preserve">    </w:t>
@@ -6481,7 +6482,6 @@
           <w15:appearance w15:val="hidden"/>
           <w:text/>
         </w:sdtPr>
-        <w:sdtEndPr/>
         <w:sdtContent>
           <w:r>
             <w:t xml:space="preserve">    </w:t>
@@ -6939,7 +6939,6 @@
           <w15:appearance w15:val="hidden"/>
           <w:text/>
         </w:sdtPr>
-        <w:sdtEndPr/>
         <w:sdtContent>
           <w:r>
             <w:t xml:space="preserve">    </w:t>
@@ -7014,7 +7013,6 @@
           <w15:appearance w15:val="hidden"/>
           <w:text/>
         </w:sdtPr>
-        <w:sdtEndPr/>
         <w:sdtContent>
           <w:r>
             <w:t xml:space="preserve">    </w:t>
@@ -7049,7 +7047,6 @@
           <w15:appearance w15:val="hidden"/>
           <w:text/>
         </w:sdtPr>
-        <w:sdtEndPr/>
         <w:sdtContent>
           <w:r>
             <w:t xml:space="preserve">    </w:t>
@@ -7224,7 +7221,6 @@
           <w15:appearance w15:val="hidden"/>
           <w:text/>
         </w:sdtPr>
-        <w:sdtEndPr/>
         <w:sdtContent>
           <w:r>
             <w:t xml:space="preserve">    </w:t>
@@ -7273,7 +7269,6 @@
           <w15:appearance w15:val="hidden"/>
           <w:text/>
         </w:sdtPr>
-        <w:sdtEndPr/>
         <w:sdtContent>
           <w:r>
             <w:t xml:space="preserve">    </w:t>
@@ -7308,7 +7303,6 @@
           <w15:appearance w15:val="hidden"/>
           <w:text/>
         </w:sdtPr>
-        <w:sdtEndPr/>
         <w:sdtContent>
           <w:r>
             <w:t xml:space="preserve">    </w:t>
@@ -11052,6 +11046,7 @@
     <w:rsid w:val="004B6C76"/>
     <w:rsid w:val="004C0766"/>
     <w:rsid w:val="004E7F77"/>
+    <w:rsid w:val="004F739D"/>
     <w:rsid w:val="00562343"/>
     <w:rsid w:val="005640FA"/>
     <w:rsid w:val="005B3798"/>
@@ -11094,6 +11089,7 @@
     <w:rsid w:val="00D9098F"/>
     <w:rsid w:val="00E02020"/>
     <w:rsid w:val="00E25325"/>
+    <w:rsid w:val="00E267DC"/>
     <w:rsid w:val="00E869EA"/>
     <w:rsid w:val="00E87F32"/>
     <w:rsid w:val="00E9745E"/>

</xml_diff>